<commit_message>
Editar CRISP-DM, Actualizar limpieza
</commit_message>
<xml_diff>
--- a/Proyecto final Maria - Cristian.docx
+++ b/Proyecto final Maria - Cristian.docx
@@ -991,42 +991,28 @@
             <w:pPr>
               <w:spacing w:after="0" w:line="240" w:lineRule="auto"/>
               <w:rPr>
-                <w:lang w:val="es-ES"/>
+                <w:lang w:val="en-US"/>
               </w:rPr>
             </w:pPr>
             <w:r>
               <w:rPr>
-                <w:lang w:val="es-ES"/>
-              </w:rPr>
-              <w:t>K-</w:t>
+                <w:lang w:val="en-US"/>
+              </w:rPr>
+              <w:t xml:space="preserve">K-means, clustering </w:t>
             </w:r>
             <w:proofErr w:type="spellStart"/>
             <w:r>
               <w:rPr>
-                <w:lang w:val="es-ES"/>
-              </w:rPr>
-              <w:t>means</w:t>
+                <w:lang w:val="en-US"/>
+              </w:rPr>
+              <w:t>jerárquico</w:t>
             </w:r>
             <w:proofErr w:type="spellEnd"/>
             <w:r>
               <w:rPr>
-                <w:lang w:val="es-ES"/>
-              </w:rPr>
-              <w:t xml:space="preserve">, </w:t>
-            </w:r>
-            <w:proofErr w:type="spellStart"/>
-            <w:r>
-              <w:rPr>
-                <w:lang w:val="es-ES"/>
-              </w:rPr>
-              <w:t>clustering</w:t>
-            </w:r>
-            <w:proofErr w:type="spellEnd"/>
-            <w:r>
-              <w:rPr>
-                <w:lang w:val="es-ES"/>
-              </w:rPr>
-              <w:t xml:space="preserve"> jerárquico, DBSCAN</w:t>
+                <w:lang w:val="en-US"/>
+              </w:rPr>
+              <w:t>, DBSCAN</w:t>
             </w:r>
           </w:p>
         </w:tc>
@@ -1038,7 +1024,7 @@
             <w:pPr>
               <w:spacing w:after="0" w:line="240" w:lineRule="auto"/>
               <w:rPr>
-                <w:lang w:val="es-ES"/>
+                <w:lang w:val="en-US"/>
               </w:rPr>
             </w:pPr>
           </w:p>
@@ -3512,6 +3498,348 @@
         </w:rPr>
         <w:t>INTEGRATION</w:t>
       </w:r>
+      <w:r>
+        <w:rPr>
+          <w:lang w:val="es-ES"/>
+        </w:rPr>
+        <w:br/>
+      </w:r>
+      <w:r>
+        <w:rPr>
+          <w:lang w:val="es-ES"/>
+        </w:rPr>
+        <w:t>En esta fase se consolidó el conjunto de datos base para el análisis.</w:t>
+      </w:r>
+      <w:r>
+        <w:rPr>
+          <w:lang w:val="es-ES"/>
+        </w:rPr>
+        <w:br/>
+      </w:r>
+      <w:r>
+        <w:rPr>
+          <w:lang w:val="es-ES"/>
+        </w:rPr>
+        <w:t xml:space="preserve">Dado que el </w:t>
+      </w:r>
+      <w:proofErr w:type="spellStart"/>
+      <w:r>
+        <w:rPr>
+          <w:lang w:val="es-ES"/>
+        </w:rPr>
+        <w:t>dataset</w:t>
+      </w:r>
+      <w:proofErr w:type="spellEnd"/>
+      <w:r>
+        <w:rPr>
+          <w:lang w:val="es-ES"/>
+        </w:rPr>
+        <w:t xml:space="preserve"> provenía de una única fuente (</w:t>
+      </w:r>
+      <w:proofErr w:type="gramStart"/>
+      <w:r>
+        <w:rPr>
+          <w:lang w:val="es-ES"/>
+        </w:rPr>
+        <w:t>Portfolio</w:t>
+      </w:r>
+      <w:proofErr w:type="gramEnd"/>
+      <w:r>
+        <w:rPr>
+          <w:lang w:val="es-ES"/>
+        </w:rPr>
+        <w:t xml:space="preserve"> Puma MGM.xlsx), no fue necesario realizar procesos de integración entre múltiples tablas o fuentes.</w:t>
+      </w:r>
+      <w:r>
+        <w:rPr>
+          <w:lang w:val="es-ES"/>
+        </w:rPr>
+        <w:br/>
+      </w:r>
+      <w:r>
+        <w:rPr>
+          <w:lang w:val="es-ES"/>
+        </w:rPr>
+        <w:br/>
+      </w:r>
+      <w:r>
+        <w:rPr>
+          <w:lang w:val="es-ES"/>
+        </w:rPr>
+        <w:lastRenderedPageBreak/>
+        <w:t xml:space="preserve">El </w:t>
+      </w:r>
+      <w:proofErr w:type="spellStart"/>
+      <w:r>
+        <w:rPr>
+          <w:lang w:val="es-ES"/>
+        </w:rPr>
+        <w:t>dataset</w:t>
+      </w:r>
+      <w:proofErr w:type="spellEnd"/>
+      <w:r>
+        <w:rPr>
+          <w:lang w:val="es-ES"/>
+        </w:rPr>
+        <w:t xml:space="preserve"> fue cargado utilizando la </w:t>
+      </w:r>
+      <w:proofErr w:type="gramStart"/>
+      <w:r>
+        <w:rPr>
+          <w:lang w:val="es-ES"/>
+        </w:rPr>
+        <w:t>librería pandas</w:t>
+      </w:r>
+      <w:proofErr w:type="gramEnd"/>
+      <w:r>
+        <w:rPr>
+          <w:lang w:val="es-ES"/>
+        </w:rPr>
+        <w:t xml:space="preserve">, lo que permitió inspeccionar su estructura inicial con </w:t>
+      </w:r>
+      <w:proofErr w:type="gramStart"/>
+      <w:r>
+        <w:rPr>
+          <w:lang w:val="es-ES"/>
+        </w:rPr>
+        <w:t>df.info(</w:t>
+      </w:r>
+      <w:proofErr w:type="gramEnd"/>
+      <w:r>
+        <w:rPr>
+          <w:lang w:val="es-ES"/>
+        </w:rPr>
+        <w:t xml:space="preserve">) y </w:t>
+      </w:r>
+      <w:proofErr w:type="spellStart"/>
+      <w:proofErr w:type="gramStart"/>
+      <w:r>
+        <w:rPr>
+          <w:lang w:val="es-ES"/>
+        </w:rPr>
+        <w:t>df.head</w:t>
+      </w:r>
+      <w:proofErr w:type="spellEnd"/>
+      <w:proofErr w:type="gramEnd"/>
+      <w:r>
+        <w:rPr>
+          <w:lang w:val="es-ES"/>
+        </w:rPr>
+        <w:t>().</w:t>
+      </w:r>
+      <w:r>
+        <w:rPr>
+          <w:lang w:val="es-ES"/>
+        </w:rPr>
+        <w:br/>
+      </w:r>
+    </w:p>
+    <w:p>
+      <w:pPr>
+        <w:pStyle w:val="Prrafodelista"/>
+        <w:suppressAutoHyphens w:val="0"/>
+        <w:ind w:left="1080"/>
+        <w:rPr>
+          <w:lang w:val="es-ES"/>
+        </w:rPr>
+      </w:pPr>
+      <w:r>
+        <w:rPr>
+          <w:noProof/>
+        </w:rPr>
+        <w:drawing>
+          <wp:inline distT="0" distB="0" distL="0" distR="0" wp14:anchorId="6D2EFEC2" wp14:editId="502616BF">
+            <wp:extent cx="5612130" cy="2156460"/>
+            <wp:effectExtent l="0" t="0" r="0" b="0"/>
+            <wp:docPr id="1324699793" name="Imagen 1"/>
+            <wp:cNvGraphicFramePr>
+              <a:graphicFrameLocks xmlns:a="http://schemas.openxmlformats.org/drawingml/2006/main" noChangeAspect="1"/>
+            </wp:cNvGraphicFramePr>
+            <a:graphic xmlns:a="http://schemas.openxmlformats.org/drawingml/2006/main">
+              <a:graphicData uri="http://schemas.openxmlformats.org/drawingml/2006/picture">
+                <pic:pic xmlns:pic="http://schemas.openxmlformats.org/drawingml/2006/picture">
+                  <pic:nvPicPr>
+                    <pic:cNvPr id="1324699793" name=""/>
+                    <pic:cNvPicPr/>
+                  </pic:nvPicPr>
+                  <pic:blipFill rotWithShape="1">
+                    <a:blip r:embed="rId8"/>
+                    <a:srcRect b="39476"/>
+                    <a:stretch>
+                      <a:fillRect/>
+                    </a:stretch>
+                  </pic:blipFill>
+                  <pic:spPr bwMode="auto">
+                    <a:xfrm>
+                      <a:off x="0" y="0"/>
+                      <a:ext cx="5612130" cy="2156460"/>
+                    </a:xfrm>
+                    <a:prstGeom prst="rect">
+                      <a:avLst/>
+                    </a:prstGeom>
+                    <a:ln>
+                      <a:noFill/>
+                    </a:ln>
+                    <a:extLst>
+                      <a:ext uri="{53640926-AAD7-44D8-BBD7-CCE9431645EC}">
+                        <a14:shadowObscured xmlns:a14="http://schemas.microsoft.com/office/drawing/2010/main"/>
+                      </a:ext>
+                    </a:extLst>
+                  </pic:spPr>
+                </pic:pic>
+              </a:graphicData>
+            </a:graphic>
+          </wp:inline>
+        </w:drawing>
+      </w:r>
+      <w:r>
+        <w:rPr>
+          <w:noProof/>
+        </w:rPr>
+        <w:drawing>
+          <wp:inline distT="0" distB="0" distL="0" distR="0" wp14:anchorId="668ECE4C" wp14:editId="64726217">
+            <wp:extent cx="5612130" cy="3532505"/>
+            <wp:effectExtent l="0" t="0" r="0" b="0"/>
+            <wp:docPr id="1906046399" name="Imagen 1"/>
+            <wp:cNvGraphicFramePr>
+              <a:graphicFrameLocks xmlns:a="http://schemas.openxmlformats.org/drawingml/2006/main" noChangeAspect="1"/>
+            </wp:cNvGraphicFramePr>
+            <a:graphic xmlns:a="http://schemas.openxmlformats.org/drawingml/2006/main">
+              <a:graphicData uri="http://schemas.openxmlformats.org/drawingml/2006/picture">
+                <pic:pic xmlns:pic="http://schemas.openxmlformats.org/drawingml/2006/picture">
+                  <pic:nvPicPr>
+                    <pic:cNvPr id="1906046399" name=""/>
+                    <pic:cNvPicPr/>
+                  </pic:nvPicPr>
+                  <pic:blipFill>
+                    <a:blip r:embed="rId9"/>
+                    <a:stretch>
+                      <a:fillRect/>
+                    </a:stretch>
+                  </pic:blipFill>
+                  <pic:spPr>
+                    <a:xfrm>
+                      <a:off x="0" y="0"/>
+                      <a:ext cx="5612130" cy="3532505"/>
+                    </a:xfrm>
+                    <a:prstGeom prst="rect">
+                      <a:avLst/>
+                    </a:prstGeom>
+                  </pic:spPr>
+                </pic:pic>
+              </a:graphicData>
+            </a:graphic>
+          </wp:inline>
+        </w:drawing>
+      </w:r>
+    </w:p>
+    <w:p>
+      <w:pPr>
+        <w:pStyle w:val="Prrafodelista"/>
+        <w:suppressAutoHyphens w:val="0"/>
+        <w:ind w:left="1080"/>
+        <w:rPr>
+          <w:lang w:val="es-ES"/>
+        </w:rPr>
+      </w:pPr>
+      <w:r>
+        <w:rPr>
+          <w:lang w:val="es-ES"/>
+        </w:rPr>
+        <w:br/>
+        <w:t xml:space="preserve">Se </w:t>
+      </w:r>
+      <w:r>
+        <w:rPr>
+          <w:lang w:val="es-ES"/>
+        </w:rPr>
+        <w:t>garantizó la integridad de los datos eliminando registros sin fecha de pago (</w:t>
+      </w:r>
+      <w:proofErr w:type="spellStart"/>
+      <w:r>
+        <w:rPr>
+          <w:lang w:val="es-ES"/>
+        </w:rPr>
+        <w:t>Pay</w:t>
+      </w:r>
+      <w:proofErr w:type="spellEnd"/>
+      <w:r>
+        <w:rPr>
+          <w:lang w:val="es-ES"/>
+        </w:rPr>
+        <w:t xml:space="preserve"> </w:t>
+      </w:r>
+      <w:proofErr w:type="spellStart"/>
+      <w:r>
+        <w:rPr>
+          <w:lang w:val="es-ES"/>
+        </w:rPr>
+        <w:t>Dt</w:t>
+      </w:r>
+      <w:proofErr w:type="spellEnd"/>
+      <w:r>
+        <w:rPr>
+          <w:lang w:val="es-ES"/>
+        </w:rPr>
+        <w:t>), para asegurar consistencia temporal en las observaciones.</w:t>
+      </w:r>
+    </w:p>
+    <w:p>
+      <w:pPr>
+        <w:pStyle w:val="Prrafodelista"/>
+        <w:suppressAutoHyphens w:val="0"/>
+        <w:ind w:left="1080"/>
+        <w:rPr>
+          <w:lang w:val="es-ES"/>
+        </w:rPr>
+      </w:pPr>
+      <w:r>
+        <w:rPr>
+          <w:noProof/>
+          <w:lang w:val="es-ES"/>
+        </w:rPr>
+        <w:drawing>
+          <wp:inline distT="0" distB="0" distL="0" distR="0" wp14:anchorId="4B1F89E3" wp14:editId="08EA06E7">
+            <wp:extent cx="5612130" cy="397510"/>
+            <wp:effectExtent l="0" t="0" r="0" b="0"/>
+            <wp:docPr id="1260465482" name="Imagen 1"/>
+            <wp:cNvGraphicFramePr>
+              <a:graphicFrameLocks xmlns:a="http://schemas.openxmlformats.org/drawingml/2006/main" noChangeAspect="1"/>
+            </wp:cNvGraphicFramePr>
+            <a:graphic xmlns:a="http://schemas.openxmlformats.org/drawingml/2006/main">
+              <a:graphicData uri="http://schemas.openxmlformats.org/drawingml/2006/picture">
+                <pic:pic xmlns:pic="http://schemas.openxmlformats.org/drawingml/2006/picture">
+                  <pic:nvPicPr>
+                    <pic:cNvPr id="1260465482" name=""/>
+                    <pic:cNvPicPr/>
+                  </pic:nvPicPr>
+                  <pic:blipFill>
+                    <a:blip r:embed="rId10"/>
+                    <a:stretch>
+                      <a:fillRect/>
+                    </a:stretch>
+                  </pic:blipFill>
+                  <pic:spPr>
+                    <a:xfrm>
+                      <a:off x="0" y="0"/>
+                      <a:ext cx="5612130" cy="397510"/>
+                    </a:xfrm>
+                    <a:prstGeom prst="rect">
+                      <a:avLst/>
+                    </a:prstGeom>
+                  </pic:spPr>
+                </pic:pic>
+              </a:graphicData>
+            </a:graphic>
+          </wp:inline>
+        </w:drawing>
+      </w:r>
+      <w:r>
+        <w:rPr>
+          <w:lang w:val="es-ES"/>
+        </w:rPr>
+        <w:br/>
+      </w:r>
     </w:p>
     <w:p>
       <w:pPr>
@@ -3521,15 +3849,390 @@
           <w:numId w:val="13"/>
         </w:numPr>
         <w:suppressAutoHyphens w:val="0"/>
-        <w:rPr>
-          <w:lang w:val="es-ES"/>
-        </w:rPr>
       </w:pPr>
       <w:r>
         <w:rPr>
           <w:lang w:val="es-ES"/>
         </w:rPr>
         <w:t>VARIABLES SELECTION</w:t>
+      </w:r>
+      <w:r>
+        <w:rPr>
+          <w:lang w:val="es-ES"/>
+        </w:rPr>
+        <w:br/>
+      </w:r>
+      <w:r>
+        <w:t xml:space="preserve">Se efectuó una </w:t>
+      </w:r>
+      <w:r>
+        <w:rPr>
+          <w:b/>
+          <w:bCs/>
+        </w:rPr>
+        <w:t>reducción del conjunto de variables</w:t>
+      </w:r>
+      <w:r>
+        <w:t xml:space="preserve"> eliminando aquellas que no apor</w:t>
+      </w:r>
+      <w:r>
+        <w:lastRenderedPageBreak/>
+        <w:t>taban valor analítico o que no eran relevantes para los objetivos de predicción.</w:t>
+      </w:r>
+      <w:r>
+        <w:br/>
+        <w:t>Entre las variables descartadas se encuentran:</w:t>
+      </w:r>
+    </w:p>
+    <w:p>
+      <w:pPr>
+        <w:pStyle w:val="Prrafodelista"/>
+        <w:ind w:left="1080"/>
+      </w:pPr>
+      <w:r>
+        <w:t xml:space="preserve">['Case </w:t>
+      </w:r>
+      <w:proofErr w:type="spellStart"/>
+      <w:r>
+        <w:t>Name</w:t>
+      </w:r>
+      <w:proofErr w:type="spellEnd"/>
+      <w:r>
+        <w:t>','</w:t>
+      </w:r>
+      <w:proofErr w:type="spellStart"/>
+      <w:r>
+        <w:t>Inv</w:t>
+      </w:r>
+      <w:proofErr w:type="spellEnd"/>
+      <w:r>
+        <w:t xml:space="preserve"> 1 Pd </w:t>
+      </w:r>
+      <w:proofErr w:type="spellStart"/>
+      <w:r>
+        <w:t>Dt</w:t>
+      </w:r>
+      <w:proofErr w:type="spellEnd"/>
+      <w:r>
+        <w:t>','</w:t>
+      </w:r>
+      <w:proofErr w:type="spellStart"/>
+      <w:r>
+        <w:t>Inv</w:t>
+      </w:r>
+      <w:proofErr w:type="spellEnd"/>
+      <w:r>
+        <w:t xml:space="preserve"> 2 Pd </w:t>
+      </w:r>
+      <w:proofErr w:type="spellStart"/>
+      <w:r>
+        <w:t>Dt</w:t>
+      </w:r>
+      <w:proofErr w:type="spellEnd"/>
+      <w:r>
+        <w:t>','</w:t>
+      </w:r>
+      <w:proofErr w:type="spellStart"/>
+      <w:r>
+        <w:t>Inv</w:t>
+      </w:r>
+      <w:proofErr w:type="spellEnd"/>
+      <w:r>
+        <w:t xml:space="preserve"> 3 Pd </w:t>
+      </w:r>
+      <w:proofErr w:type="spellStart"/>
+      <w:r>
+        <w:t>Dt</w:t>
+      </w:r>
+      <w:proofErr w:type="spellEnd"/>
+      <w:r>
+        <w:t xml:space="preserve">','Case </w:t>
+      </w:r>
+      <w:proofErr w:type="spellStart"/>
+      <w:r>
+        <w:t>Notes','Lien</w:t>
+      </w:r>
+      <w:proofErr w:type="spellEnd"/>
+      <w:r>
+        <w:t xml:space="preserve"> </w:t>
+      </w:r>
+      <w:proofErr w:type="spellStart"/>
+      <w:r>
+        <w:t>Notes','Case</w:t>
+      </w:r>
+      <w:proofErr w:type="spellEnd"/>
+      <w:r>
+        <w:t xml:space="preserve"> </w:t>
+      </w:r>
+      <w:proofErr w:type="spellStart"/>
+      <w:proofErr w:type="gramStart"/>
+      <w:r>
+        <w:t>Status</w:t>
+      </w:r>
+      <w:proofErr w:type="gramEnd"/>
+      <w:r>
+        <w:t>','DOL','DOS','Investor</w:t>
+      </w:r>
+      <w:proofErr w:type="spellEnd"/>
+      <w:r>
+        <w:t xml:space="preserve"> 1','Port 1','Investor 2','Port 2','State','Inv 1 </w:t>
+      </w:r>
+      <w:proofErr w:type="spellStart"/>
+      <w:r>
+        <w:t>Purch</w:t>
+      </w:r>
+      <w:proofErr w:type="spellEnd"/>
+      <w:r>
+        <w:t xml:space="preserve"> $','</w:t>
+      </w:r>
+      <w:proofErr w:type="spellStart"/>
+      <w:r>
+        <w:t>Inv</w:t>
+      </w:r>
+      <w:proofErr w:type="spellEnd"/>
+      <w:r>
+        <w:t xml:space="preserve"> 2 </w:t>
+      </w:r>
+      <w:proofErr w:type="spellStart"/>
+      <w:r>
+        <w:t>Purch</w:t>
+      </w:r>
+      <w:proofErr w:type="spellEnd"/>
+      <w:r>
+        <w:t xml:space="preserve"> $','</w:t>
+      </w:r>
+      <w:proofErr w:type="spellStart"/>
+      <w:r>
+        <w:t>Inv</w:t>
+      </w:r>
+      <w:proofErr w:type="spellEnd"/>
+      <w:r>
+        <w:t xml:space="preserve"> 1 Pd $','</w:t>
+      </w:r>
+      <w:proofErr w:type="spellStart"/>
+      <w:r>
+        <w:t>Inv</w:t>
+      </w:r>
+      <w:proofErr w:type="spellEnd"/>
+      <w:r>
+        <w:t xml:space="preserve"> 2 Pd $','</w:t>
+      </w:r>
+      <w:proofErr w:type="spellStart"/>
+      <w:r>
+        <w:t>Inv</w:t>
+      </w:r>
+      <w:proofErr w:type="spellEnd"/>
+      <w:r>
+        <w:t xml:space="preserve"> 3 Pd $','</w:t>
+      </w:r>
+      <w:proofErr w:type="spellStart"/>
+      <w:r>
+        <w:t>Rate</w:t>
+      </w:r>
+      <w:proofErr w:type="spellEnd"/>
+      <w:r>
+        <w:t>','</w:t>
+      </w:r>
+      <w:proofErr w:type="spellStart"/>
+      <w:r>
+        <w:t>Stage</w:t>
+      </w:r>
+      <w:proofErr w:type="spellEnd"/>
+      <w:r>
+        <w:t xml:space="preserve"> </w:t>
+      </w:r>
+      <w:proofErr w:type="spellStart"/>
+      <w:r>
+        <w:t>Chg</w:t>
+      </w:r>
+      <w:proofErr w:type="spellEnd"/>
+      <w:r>
+        <w:t xml:space="preserve"> </w:t>
+      </w:r>
+      <w:proofErr w:type="spellStart"/>
+      <w:r>
+        <w:t>Dt</w:t>
+      </w:r>
+      <w:proofErr w:type="spellEnd"/>
+      <w:r>
+        <w:t>','</w:t>
+      </w:r>
+      <w:proofErr w:type="spellStart"/>
+      <w:r>
+        <w:t>Batch</w:t>
+      </w:r>
+      <w:proofErr w:type="spellEnd"/>
+      <w:r>
+        <w:t xml:space="preserve"> </w:t>
+      </w:r>
+      <w:proofErr w:type="spellStart"/>
+      <w:r>
+        <w:t>Dt</w:t>
+      </w:r>
+      <w:proofErr w:type="spellEnd"/>
+      <w:r>
+        <w:t>','</w:t>
+      </w:r>
+      <w:proofErr w:type="spellStart"/>
+      <w:r>
+        <w:t>Pay</w:t>
+      </w:r>
+      <w:proofErr w:type="spellEnd"/>
+      <w:r>
+        <w:t xml:space="preserve"> </w:t>
+      </w:r>
+      <w:proofErr w:type="spellStart"/>
+      <w:r>
+        <w:t>Dt</w:t>
+      </w:r>
+      <w:proofErr w:type="spellEnd"/>
+      <w:r>
+        <w:t xml:space="preserve">', 'Case </w:t>
+      </w:r>
+      <w:proofErr w:type="spellStart"/>
+      <w:r>
+        <w:t>Stage</w:t>
+      </w:r>
+      <w:proofErr w:type="spellEnd"/>
+      <w:r>
+        <w:t>','</w:t>
+      </w:r>
+      <w:proofErr w:type="spellStart"/>
+      <w:r>
+        <w:t>Name</w:t>
+      </w:r>
+      <w:proofErr w:type="spellEnd"/>
+      <w:r>
+        <w:t xml:space="preserve"> </w:t>
+      </w:r>
+      <w:proofErr w:type="spellStart"/>
+      <w:r>
+        <w:t>of</w:t>
+      </w:r>
+      <w:proofErr w:type="spellEnd"/>
+      <w:r>
+        <w:t xml:space="preserve"> </w:t>
+      </w:r>
+      <w:proofErr w:type="spellStart"/>
+      <w:r>
+        <w:t>Procedure</w:t>
+      </w:r>
+      <w:proofErr w:type="spellEnd"/>
+      <w:r>
+        <w:t>','</w:t>
+      </w:r>
+      <w:proofErr w:type="spellStart"/>
+      <w:r>
+        <w:t>Purch</w:t>
+      </w:r>
+      <w:proofErr w:type="spellEnd"/>
+      <w:r>
+        <w:t xml:space="preserve"> </w:t>
+      </w:r>
+      <w:proofErr w:type="spellStart"/>
+      <w:r>
+        <w:t>Dt</w:t>
+      </w:r>
+      <w:proofErr w:type="spellEnd"/>
+      <w:r>
+        <w:t>']</w:t>
+      </w:r>
+      <w:r>
+        <w:br/>
+      </w:r>
+      <w:r>
+        <w:br/>
+      </w:r>
+      <w:r>
+        <w:t>El criterio de eliminación se basó en:</w:t>
+      </w:r>
+    </w:p>
+    <w:p>
+      <w:pPr>
+        <w:pStyle w:val="Prrafodelista"/>
+        <w:numPr>
+          <w:ilvl w:val="0"/>
+          <w:numId w:val="15"/>
+        </w:numPr>
+      </w:pPr>
+      <w:r>
+        <w:t>Redundancia de información (por ejemplo, campos derivados o duplicados).</w:t>
+      </w:r>
+    </w:p>
+    <w:p>
+      <w:pPr>
+        <w:pStyle w:val="Prrafodelista"/>
+        <w:numPr>
+          <w:ilvl w:val="0"/>
+          <w:numId w:val="15"/>
+        </w:numPr>
+      </w:pPr>
+      <w:r>
+        <w:t>Variables sin valor predictivo directo (identificadores, descripciones textuales).</w:t>
+      </w:r>
+    </w:p>
+    <w:p>
+      <w:pPr>
+        <w:pStyle w:val="Prrafodelista"/>
+        <w:numPr>
+          <w:ilvl w:val="0"/>
+          <w:numId w:val="15"/>
+        </w:numPr>
+      </w:pPr>
+      <w:r>
+        <w:t>Campos con valores mayoritariamente nulos o sin variabilidad.</w:t>
+      </w:r>
+    </w:p>
+    <w:p>
+      <w:pPr>
+        <w:pStyle w:val="Prrafodelista"/>
+        <w:suppressAutoHyphens w:val="0"/>
+        <w:ind w:left="1080"/>
+        <w:rPr>
+          <w:lang w:val="es-ES"/>
+        </w:rPr>
+      </w:pPr>
+      <w:r>
+        <w:rPr>
+          <w:i/>
+          <w:iCs/>
+          <w:noProof/>
+        </w:rPr>
+        <w:drawing>
+          <wp:inline distT="0" distB="0" distL="0" distR="0" wp14:anchorId="3D2A9FA0" wp14:editId="64A7E3AD">
+            <wp:extent cx="5612130" cy="1793240"/>
+            <wp:effectExtent l="0" t="0" r="0" b="0"/>
+            <wp:docPr id="428998734" name="Imagen 1"/>
+            <wp:cNvGraphicFramePr>
+              <a:graphicFrameLocks xmlns:a="http://schemas.openxmlformats.org/drawingml/2006/main" noChangeAspect="1"/>
+            </wp:cNvGraphicFramePr>
+            <a:graphic xmlns:a="http://schemas.openxmlformats.org/drawingml/2006/main">
+              <a:graphicData uri="http://schemas.openxmlformats.org/drawingml/2006/picture">
+                <pic:pic xmlns:pic="http://schemas.openxmlformats.org/drawingml/2006/picture">
+                  <pic:nvPicPr>
+                    <pic:cNvPr id="428998734" name=""/>
+                    <pic:cNvPicPr/>
+                  </pic:nvPicPr>
+                  <pic:blipFill>
+                    <a:blip r:embed="rId11"/>
+                    <a:stretch>
+                      <a:fillRect/>
+                    </a:stretch>
+                  </pic:blipFill>
+                  <pic:spPr>
+                    <a:xfrm>
+                      <a:off x="0" y="0"/>
+                      <a:ext cx="5612130" cy="1793240"/>
+                    </a:xfrm>
+                    <a:prstGeom prst="rect">
+                      <a:avLst/>
+                    </a:prstGeom>
+                  </pic:spPr>
+                </pic:pic>
+              </a:graphicData>
+            </a:graphic>
+          </wp:inline>
+        </w:drawing>
       </w:r>
     </w:p>
     <w:p>
@@ -3550,6 +4253,262 @@
         </w:rPr>
         <w:t>ESTADÍSTICA DESCRIPTIVA</w:t>
       </w:r>
+      <w:r>
+        <w:rPr>
+          <w:lang w:val="es-ES"/>
+        </w:rPr>
+        <w:br/>
+      </w:r>
+      <w:r>
+        <w:rPr>
+          <w:lang w:val="es-ES"/>
+        </w:rPr>
+        <w:t>Una vez definidas las variables relevantes, se realizaron análisis descriptivos para comprender la distribución y comportamiento de los datos.</w:t>
+      </w:r>
+    </w:p>
+    <w:p>
+      <w:pPr>
+        <w:pStyle w:val="Prrafodelista"/>
+        <w:suppressAutoHyphens w:val="0"/>
+        <w:ind w:left="1080"/>
+        <w:rPr>
+          <w:lang w:val="es-ES"/>
+        </w:rPr>
+      </w:pPr>
+      <w:r>
+        <w:rPr>
+          <w:lang w:val="es-ES"/>
+        </w:rPr>
+        <w:t>Se analizaron:</w:t>
+      </w:r>
+    </w:p>
+    <w:p>
+      <w:pPr>
+        <w:pStyle w:val="Prrafodelista"/>
+        <w:suppressAutoHyphens w:val="0"/>
+        <w:ind w:left="1080"/>
+        <w:rPr>
+          <w:lang w:val="es-ES"/>
+        </w:rPr>
+      </w:pPr>
+      <w:r>
+        <w:rPr>
+          <w:lang w:val="es-ES"/>
+        </w:rPr>
+        <w:t xml:space="preserve">Frecuencias de variables categóricas como </w:t>
+      </w:r>
+      <w:proofErr w:type="spellStart"/>
+      <w:r>
+        <w:rPr>
+          <w:lang w:val="es-ES"/>
+        </w:rPr>
+        <w:t>Provider</w:t>
+      </w:r>
+      <w:proofErr w:type="spellEnd"/>
+      <w:r>
+        <w:rPr>
+          <w:lang w:val="es-ES"/>
+        </w:rPr>
+        <w:t xml:space="preserve"> Client, </w:t>
+      </w:r>
+      <w:proofErr w:type="spellStart"/>
+      <w:r>
+        <w:rPr>
+          <w:lang w:val="es-ES"/>
+        </w:rPr>
+        <w:t>Account</w:t>
+      </w:r>
+      <w:proofErr w:type="spellEnd"/>
+      <w:r>
+        <w:rPr>
+          <w:lang w:val="es-ES"/>
+        </w:rPr>
+        <w:t xml:space="preserve"> </w:t>
+      </w:r>
+      <w:proofErr w:type="spellStart"/>
+      <w:r>
+        <w:rPr>
+          <w:lang w:val="es-ES"/>
+        </w:rPr>
+        <w:t>Name</w:t>
+      </w:r>
+      <w:proofErr w:type="spellEnd"/>
+      <w:r>
+        <w:rPr>
+          <w:lang w:val="es-ES"/>
+        </w:rPr>
+        <w:t xml:space="preserve"> y </w:t>
+      </w:r>
+      <w:proofErr w:type="spellStart"/>
+      <w:r>
+        <w:rPr>
+          <w:lang w:val="es-ES"/>
+        </w:rPr>
+        <w:t>Funding</w:t>
+      </w:r>
+      <w:proofErr w:type="spellEnd"/>
+      <w:r>
+        <w:rPr>
+          <w:lang w:val="es-ES"/>
+        </w:rPr>
+        <w:t xml:space="preserve"> </w:t>
+      </w:r>
+      <w:proofErr w:type="gramStart"/>
+      <w:r>
+        <w:rPr>
+          <w:lang w:val="es-ES"/>
+        </w:rPr>
+        <w:t>Status</w:t>
+      </w:r>
+      <w:proofErr w:type="gramEnd"/>
+      <w:r>
+        <w:rPr>
+          <w:lang w:val="es-ES"/>
+        </w:rPr>
+        <w:t>.</w:t>
+      </w:r>
+    </w:p>
+    <w:p>
+      <w:pPr>
+        <w:pStyle w:val="Prrafodelista"/>
+        <w:suppressAutoHyphens w:val="0"/>
+        <w:ind w:left="1080"/>
+        <w:rPr>
+          <w:lang w:val="es-ES"/>
+        </w:rPr>
+      </w:pPr>
+      <w:r>
+        <w:rPr>
+          <w:lang w:val="es-ES"/>
+        </w:rPr>
+        <w:t xml:space="preserve">Distribuciones numéricas de montos (Bill </w:t>
+      </w:r>
+      <w:proofErr w:type="spellStart"/>
+      <w:r>
+        <w:rPr>
+          <w:lang w:val="es-ES"/>
+        </w:rPr>
+        <w:t>Amt</w:t>
+      </w:r>
+      <w:proofErr w:type="spellEnd"/>
+      <w:r>
+        <w:rPr>
+          <w:lang w:val="es-ES"/>
+        </w:rPr>
+        <w:t xml:space="preserve">, </w:t>
+      </w:r>
+      <w:proofErr w:type="spellStart"/>
+      <w:r>
+        <w:rPr>
+          <w:lang w:val="es-ES"/>
+        </w:rPr>
+        <w:t>Purch</w:t>
+      </w:r>
+      <w:proofErr w:type="spellEnd"/>
+      <w:r>
+        <w:rPr>
+          <w:lang w:val="es-ES"/>
+        </w:rPr>
+        <w:t xml:space="preserve"> </w:t>
+      </w:r>
+      <w:proofErr w:type="spellStart"/>
+      <w:r>
+        <w:rPr>
+          <w:lang w:val="es-ES"/>
+        </w:rPr>
+        <w:t>Amt</w:t>
+      </w:r>
+      <w:proofErr w:type="spellEnd"/>
+      <w:r>
+        <w:rPr>
+          <w:lang w:val="es-ES"/>
+        </w:rPr>
+        <w:t xml:space="preserve">, </w:t>
+      </w:r>
+      <w:proofErr w:type="spellStart"/>
+      <w:r>
+        <w:rPr>
+          <w:lang w:val="es-ES"/>
+        </w:rPr>
+        <w:t>Pay</w:t>
+      </w:r>
+      <w:proofErr w:type="spellEnd"/>
+      <w:r>
+        <w:rPr>
+          <w:lang w:val="es-ES"/>
+        </w:rPr>
+        <w:t xml:space="preserve"> </w:t>
+      </w:r>
+      <w:proofErr w:type="spellStart"/>
+      <w:r>
+        <w:rPr>
+          <w:lang w:val="es-ES"/>
+        </w:rPr>
+        <w:t>Amt</w:t>
+      </w:r>
+      <w:proofErr w:type="spellEnd"/>
+      <w:r>
+        <w:rPr>
+          <w:lang w:val="es-ES"/>
+        </w:rPr>
+        <w:t>) mediante histogramas y diagramas de caja.</w:t>
+      </w:r>
+    </w:p>
+    <w:p>
+      <w:pPr>
+        <w:pStyle w:val="Prrafodelista"/>
+        <w:suppressAutoHyphens w:val="0"/>
+        <w:ind w:left="1080"/>
+        <w:rPr>
+          <w:lang w:val="es-ES"/>
+        </w:rPr>
+      </w:pPr>
+      <w:r>
+        <w:rPr>
+          <w:lang w:val="es-ES"/>
+        </w:rPr>
+        <w:t>El objetivo fue identificar sesgos, dispersión y posibles valores atípicos en las variables numéricas.</w:t>
+      </w:r>
+    </w:p>
+    <w:p>
+      <w:pPr>
+        <w:pStyle w:val="Prrafodelista"/>
+        <w:suppressAutoHyphens w:val="0"/>
+        <w:ind w:left="1080"/>
+        <w:rPr>
+          <w:lang w:val="es-ES"/>
+        </w:rPr>
+      </w:pPr>
+      <w:r>
+        <w:rPr>
+          <w:lang w:val="es-ES"/>
+        </w:rPr>
+        <w:t xml:space="preserve">(Insertar aquí gráficas de barras y </w:t>
+      </w:r>
+      <w:proofErr w:type="spellStart"/>
+      <w:r>
+        <w:rPr>
+          <w:lang w:val="es-ES"/>
+        </w:rPr>
+        <w:t>boxplots</w:t>
+      </w:r>
+      <w:proofErr w:type="spellEnd"/>
+      <w:r>
+        <w:rPr>
+          <w:lang w:val="es-ES"/>
+        </w:rPr>
+        <w:t xml:space="preserve"> generadas en el notebook, acompañadas de una breve interpretación visual)</w:t>
+      </w:r>
+    </w:p>
+    <w:p>
+      <w:pPr>
+        <w:pStyle w:val="Prrafodelista"/>
+        <w:suppressAutoHyphens w:val="0"/>
+        <w:ind w:left="1080"/>
+        <w:rPr>
+          <w:lang w:val="es-ES"/>
+        </w:rPr>
+      </w:pPr>
     </w:p>
     <w:p>
       <w:pPr>
@@ -3569,6 +4528,209 @@
         </w:rPr>
         <w:t>LIMPIEZA DE ATÍPICOS</w:t>
       </w:r>
+      <w:r>
+        <w:rPr>
+          <w:lang w:val="es-ES"/>
+        </w:rPr>
+        <w:br/>
+      </w:r>
+      <w:r>
+        <w:rPr>
+          <w:lang w:val="es-ES"/>
+        </w:rPr>
+        <w:t xml:space="preserve">Posteriormente se llevó a cabo una identificación y tratamiento de </w:t>
+      </w:r>
+      <w:proofErr w:type="spellStart"/>
+      <w:r>
+        <w:rPr>
+          <w:lang w:val="es-ES"/>
+        </w:rPr>
+        <w:t>outliers</w:t>
+      </w:r>
+      <w:proofErr w:type="spellEnd"/>
+      <w:r>
+        <w:rPr>
+          <w:lang w:val="es-ES"/>
+        </w:rPr>
+        <w:t xml:space="preserve"> en las variables numéricas.</w:t>
+      </w:r>
+    </w:p>
+    <w:p>
+      <w:pPr>
+        <w:pStyle w:val="Prrafodelista"/>
+        <w:suppressAutoHyphens w:val="0"/>
+        <w:ind w:left="1080"/>
+        <w:rPr>
+          <w:lang w:val="es-ES"/>
+        </w:rPr>
+      </w:pPr>
+      <w:r>
+        <w:rPr>
+          <w:lang w:val="es-ES"/>
+        </w:rPr>
+        <w:t xml:space="preserve">Para ello, se calcularon los rangos intercuartílicos (IQR) o se usaron visualizaciones tipo </w:t>
+      </w:r>
+      <w:proofErr w:type="spellStart"/>
+      <w:r>
+        <w:rPr>
+          <w:lang w:val="es-ES"/>
+        </w:rPr>
+        <w:t>boxplot</w:t>
+      </w:r>
+      <w:proofErr w:type="spellEnd"/>
+      <w:r>
+        <w:rPr>
+          <w:lang w:val="es-ES"/>
+        </w:rPr>
+        <w:t xml:space="preserve"> para detectar valores extremos.</w:t>
+      </w:r>
+    </w:p>
+    <w:p>
+      <w:pPr>
+        <w:pStyle w:val="Prrafodelista"/>
+        <w:suppressAutoHyphens w:val="0"/>
+        <w:ind w:left="1080"/>
+        <w:rPr>
+          <w:lang w:val="es-ES"/>
+        </w:rPr>
+      </w:pPr>
+    </w:p>
+    <w:p>
+      <w:pPr>
+        <w:pStyle w:val="Prrafodelista"/>
+        <w:suppressAutoHyphens w:val="0"/>
+        <w:ind w:left="1080"/>
+        <w:rPr>
+          <w:lang w:val="es-ES"/>
+        </w:rPr>
+      </w:pPr>
+      <w:r>
+        <w:rPr>
+          <w:lang w:val="es-ES"/>
+        </w:rPr>
+        <w:t>Los registros con montos anómalamente altos o bajos fueron revisados y, en algunos</w:t>
+      </w:r>
+      <w:r>
+        <w:rPr>
+          <w:lang w:val="es-ES"/>
+        </w:rPr>
+        <w:t xml:space="preserve"> </w:t>
+      </w:r>
+      <w:r>
+        <w:rPr>
+          <w:lang w:val="es-ES"/>
+        </w:rPr>
+        <w:t>casos, eliminados o ajustados según criterios de negocio.</w:t>
+      </w:r>
+    </w:p>
+    <w:p>
+      <w:pPr>
+        <w:pStyle w:val="Prrafodelista"/>
+        <w:suppressAutoHyphens w:val="0"/>
+        <w:ind w:left="1080"/>
+        <w:rPr>
+          <w:lang w:val="es-ES"/>
+        </w:rPr>
+      </w:pPr>
+    </w:p>
+    <w:p>
+      <w:pPr>
+        <w:pStyle w:val="Prrafodelista"/>
+        <w:suppressAutoHyphens w:val="0"/>
+        <w:ind w:left="1080"/>
+        <w:rPr>
+          <w:lang w:val="es-ES"/>
+        </w:rPr>
+      </w:pPr>
+      <w:r>
+        <w:rPr>
+          <w:noProof/>
+          <w:lang w:val="es-ES"/>
+        </w:rPr>
+        <w:lastRenderedPageBreak/>
+        <w:drawing>
+          <wp:inline distT="0" distB="0" distL="0" distR="0" wp14:anchorId="4A0C82E5" wp14:editId="72971FB5">
+            <wp:extent cx="5250180" cy="2302523"/>
+            <wp:effectExtent l="0" t="0" r="0" b="0"/>
+            <wp:docPr id="257981620" name="Imagen 1"/>
+            <wp:cNvGraphicFramePr>
+              <a:graphicFrameLocks xmlns:a="http://schemas.openxmlformats.org/drawingml/2006/main" noChangeAspect="1"/>
+            </wp:cNvGraphicFramePr>
+            <a:graphic xmlns:a="http://schemas.openxmlformats.org/drawingml/2006/main">
+              <a:graphicData uri="http://schemas.openxmlformats.org/drawingml/2006/picture">
+                <pic:pic xmlns:pic="http://schemas.openxmlformats.org/drawingml/2006/picture">
+                  <pic:nvPicPr>
+                    <pic:cNvPr id="257981620" name=""/>
+                    <pic:cNvPicPr/>
+                  </pic:nvPicPr>
+                  <pic:blipFill>
+                    <a:blip r:embed="rId12"/>
+                    <a:stretch>
+                      <a:fillRect/>
+                    </a:stretch>
+                  </pic:blipFill>
+                  <pic:spPr>
+                    <a:xfrm>
+                      <a:off x="0" y="0"/>
+                      <a:ext cx="5263743" cy="2308471"/>
+                    </a:xfrm>
+                    <a:prstGeom prst="rect">
+                      <a:avLst/>
+                    </a:prstGeom>
+                  </pic:spPr>
+                </pic:pic>
+              </a:graphicData>
+            </a:graphic>
+          </wp:inline>
+        </w:drawing>
+      </w:r>
+      <w:r>
+        <w:rPr>
+          <w:noProof/>
+          <w:lang w:val="es-ES"/>
+        </w:rPr>
+        <w:drawing>
+          <wp:inline distT="0" distB="0" distL="0" distR="0" wp14:anchorId="596B2ECE" wp14:editId="3AA6EC3F">
+            <wp:extent cx="5257800" cy="2429011"/>
+            <wp:effectExtent l="0" t="0" r="0" b="0"/>
+            <wp:docPr id="515047258" name="Imagen 1"/>
+            <wp:cNvGraphicFramePr>
+              <a:graphicFrameLocks xmlns:a="http://schemas.openxmlformats.org/drawingml/2006/main" noChangeAspect="1"/>
+            </wp:cNvGraphicFramePr>
+            <a:graphic xmlns:a="http://schemas.openxmlformats.org/drawingml/2006/main">
+              <a:graphicData uri="http://schemas.openxmlformats.org/drawingml/2006/picture">
+                <pic:pic xmlns:pic="http://schemas.openxmlformats.org/drawingml/2006/picture">
+                  <pic:nvPicPr>
+                    <pic:cNvPr id="515047258" name=""/>
+                    <pic:cNvPicPr/>
+                  </pic:nvPicPr>
+                  <pic:blipFill>
+                    <a:blip r:embed="rId13"/>
+                    <a:stretch>
+                      <a:fillRect/>
+                    </a:stretch>
+                  </pic:blipFill>
+                  <pic:spPr>
+                    <a:xfrm>
+                      <a:off x="0" y="0"/>
+                      <a:ext cx="5274587" cy="2436766"/>
+                    </a:xfrm>
+                    <a:prstGeom prst="rect">
+                      <a:avLst/>
+                    </a:prstGeom>
+                  </pic:spPr>
+                </pic:pic>
+              </a:graphicData>
+            </a:graphic>
+          </wp:inline>
+        </w:drawing>
+      </w:r>
+      <w:r>
+        <w:rPr>
+          <w:lang w:val="es-ES"/>
+        </w:rPr>
+        <w:br/>
+      </w:r>
     </w:p>
     <w:p>
       <w:pPr>
@@ -3588,6 +4750,198 @@
         </w:rPr>
         <w:t>LIMPIEZA DE NULOS</w:t>
       </w:r>
+      <w:r>
+        <w:rPr>
+          <w:lang w:val="es-ES"/>
+        </w:rPr>
+        <w:br/>
+      </w:r>
+      <w:r>
+        <w:rPr>
+          <w:lang w:val="es-ES"/>
+        </w:rPr>
+        <w:t xml:space="preserve">Además del filtrado inicial de </w:t>
+      </w:r>
+      <w:proofErr w:type="spellStart"/>
+      <w:r>
+        <w:rPr>
+          <w:lang w:val="es-ES"/>
+        </w:rPr>
+        <w:t>Pay</w:t>
+      </w:r>
+      <w:proofErr w:type="spellEnd"/>
+      <w:r>
+        <w:rPr>
+          <w:lang w:val="es-ES"/>
+        </w:rPr>
+        <w:t xml:space="preserve"> </w:t>
+      </w:r>
+      <w:proofErr w:type="spellStart"/>
+      <w:r>
+        <w:rPr>
+          <w:lang w:val="es-ES"/>
+        </w:rPr>
+        <w:t>Dt</w:t>
+      </w:r>
+      <w:proofErr w:type="spellEnd"/>
+      <w:r>
+        <w:rPr>
+          <w:lang w:val="es-ES"/>
+        </w:rPr>
+        <w:t xml:space="preserve">, se verificaron valores nulos en todas las variables mediante </w:t>
+      </w:r>
+      <w:proofErr w:type="spellStart"/>
+      <w:proofErr w:type="gramStart"/>
+      <w:r>
+        <w:rPr>
+          <w:lang w:val="es-ES"/>
+        </w:rPr>
+        <w:t>df.isnull</w:t>
+      </w:r>
+      <w:proofErr w:type="spellEnd"/>
+      <w:proofErr w:type="gramEnd"/>
+      <w:r>
+        <w:rPr>
+          <w:lang w:val="es-ES"/>
+        </w:rPr>
+        <w:t>(</w:t>
+      </w:r>
+      <w:proofErr w:type="gramStart"/>
+      <w:r>
+        <w:rPr>
+          <w:lang w:val="es-ES"/>
+        </w:rPr>
+        <w:t>).sum</w:t>
+      </w:r>
+      <w:proofErr w:type="gramEnd"/>
+      <w:r>
+        <w:rPr>
+          <w:lang w:val="es-ES"/>
+        </w:rPr>
+        <w:t>().</w:t>
+      </w:r>
+    </w:p>
+    <w:p>
+      <w:pPr>
+        <w:pStyle w:val="Prrafodelista"/>
+        <w:suppressAutoHyphens w:val="0"/>
+        <w:ind w:left="1080"/>
+        <w:rPr>
+          <w:lang w:val="es-ES"/>
+        </w:rPr>
+      </w:pPr>
+      <w:r>
+        <w:rPr>
+          <w:lang w:val="es-ES"/>
+        </w:rPr>
+        <w:t>Las variables con porcentajes bajos de nulos se imputaron según su naturaleza:</w:t>
+      </w:r>
+    </w:p>
+    <w:p>
+      <w:pPr>
+        <w:pStyle w:val="Prrafodelista"/>
+        <w:suppressAutoHyphens w:val="0"/>
+        <w:ind w:left="1080"/>
+        <w:rPr>
+          <w:lang w:val="es-ES"/>
+        </w:rPr>
+      </w:pPr>
+      <w:r>
+        <w:rPr>
+          <w:lang w:val="es-ES"/>
+        </w:rPr>
+        <w:t>Media o mediana para variables numéricas.</w:t>
+      </w:r>
+    </w:p>
+    <w:p>
+      <w:pPr>
+        <w:pStyle w:val="Prrafodelista"/>
+        <w:suppressAutoHyphens w:val="0"/>
+        <w:ind w:left="1080"/>
+        <w:rPr>
+          <w:lang w:val="es-ES"/>
+        </w:rPr>
+      </w:pPr>
+      <w:r>
+        <w:rPr>
+          <w:lang w:val="es-ES"/>
+        </w:rPr>
+        <w:t>Moda o categoría “Desconocido” para variables categóricas.</w:t>
+      </w:r>
+    </w:p>
+    <w:p>
+      <w:pPr>
+        <w:pStyle w:val="Prrafodelista"/>
+        <w:suppressAutoHyphens w:val="0"/>
+        <w:ind w:left="1080"/>
+        <w:rPr>
+          <w:lang w:val="es-ES"/>
+        </w:rPr>
+      </w:pPr>
+      <w:r>
+        <w:rPr>
+          <w:lang w:val="es-ES"/>
+        </w:rPr>
+        <w:t>En caso de nulos no significativos o sin posibilidad de imputación válida, se eliminaron los registros.</w:t>
+      </w:r>
+    </w:p>
+    <w:p>
+      <w:pPr>
+        <w:pStyle w:val="Prrafodelista"/>
+        <w:suppressAutoHyphens w:val="0"/>
+        <w:ind w:left="1080"/>
+        <w:rPr>
+          <w:lang w:val="es-ES"/>
+        </w:rPr>
+      </w:pPr>
+      <w:r>
+        <w:rPr>
+          <w:noProof/>
+          <w:lang w:val="es-ES"/>
+        </w:rPr>
+        <w:lastRenderedPageBreak/>
+        <w:drawing>
+          <wp:inline distT="0" distB="0" distL="0" distR="0" wp14:anchorId="625CB225" wp14:editId="2A1ADB80">
+            <wp:extent cx="5364480" cy="2542635"/>
+            <wp:effectExtent l="0" t="0" r="0" b="0"/>
+            <wp:docPr id="1898914932" name="Imagen 1"/>
+            <wp:cNvGraphicFramePr>
+              <a:graphicFrameLocks xmlns:a="http://schemas.openxmlformats.org/drawingml/2006/main" noChangeAspect="1"/>
+            </wp:cNvGraphicFramePr>
+            <a:graphic xmlns:a="http://schemas.openxmlformats.org/drawingml/2006/main">
+              <a:graphicData uri="http://schemas.openxmlformats.org/drawingml/2006/picture">
+                <pic:pic xmlns:pic="http://schemas.openxmlformats.org/drawingml/2006/picture">
+                  <pic:nvPicPr>
+                    <pic:cNvPr id="1898914932" name=""/>
+                    <pic:cNvPicPr/>
+                  </pic:nvPicPr>
+                  <pic:blipFill>
+                    <a:blip r:embed="rId14"/>
+                    <a:stretch>
+                      <a:fillRect/>
+                    </a:stretch>
+                  </pic:blipFill>
+                  <pic:spPr>
+                    <a:xfrm>
+                      <a:off x="0" y="0"/>
+                      <a:ext cx="5387796" cy="2553686"/>
+                    </a:xfrm>
+                    <a:prstGeom prst="rect">
+                      <a:avLst/>
+                    </a:prstGeom>
+                  </pic:spPr>
+                </pic:pic>
+              </a:graphicData>
+            </a:graphic>
+          </wp:inline>
+        </w:drawing>
+      </w:r>
+      <w:r>
+        <w:rPr>
+          <w:lang w:val="es-ES"/>
+        </w:rPr>
+        <w:br/>
+      </w:r>
     </w:p>
     <w:p>
       <w:pPr>
@@ -3605,8 +4959,222 @@
         <w:rPr>
           <w:lang w:val="es-ES"/>
         </w:rPr>
-        <w:lastRenderedPageBreak/>
         <w:t>ANÁLISIS DE CORRELACIONES PARA REDUNDANCIA</w:t>
+      </w:r>
+      <w:r>
+        <w:rPr>
+          <w:lang w:val="es-ES"/>
+        </w:rPr>
+        <w:br/>
+      </w:r>
+      <w:r>
+        <w:rPr>
+          <w:lang w:val="es-ES"/>
+        </w:rPr>
+        <w:t>Para identificar variables redundantes, se analizó la correlación entre variables numéricas usando la matriz de correlación de Pearson.</w:t>
+      </w:r>
+    </w:p>
+    <w:p>
+      <w:pPr>
+        <w:pStyle w:val="Prrafodelista"/>
+        <w:suppressAutoHyphens w:val="0"/>
+        <w:ind w:left="1080"/>
+        <w:rPr>
+          <w:lang w:val="es-ES"/>
+        </w:rPr>
+      </w:pPr>
+      <w:r>
+        <w:rPr>
+          <w:lang w:val="es-ES"/>
+        </w:rPr>
+        <w:t>Se representó mediante un mapa de calor (</w:t>
+      </w:r>
+      <w:proofErr w:type="spellStart"/>
+      <w:r>
+        <w:rPr>
+          <w:lang w:val="es-ES"/>
+        </w:rPr>
+        <w:t>heatmap</w:t>
+      </w:r>
+      <w:proofErr w:type="spellEnd"/>
+      <w:r>
+        <w:rPr>
+          <w:lang w:val="es-ES"/>
+        </w:rPr>
+        <w:t xml:space="preserve">) con </w:t>
+      </w:r>
+      <w:proofErr w:type="spellStart"/>
+      <w:r>
+        <w:rPr>
+          <w:lang w:val="es-ES"/>
+        </w:rPr>
+        <w:t>seaborn</w:t>
+      </w:r>
+      <w:proofErr w:type="spellEnd"/>
+      <w:r>
+        <w:rPr>
+          <w:lang w:val="es-ES"/>
+        </w:rPr>
+        <w:t xml:space="preserve">, lo que permitió detectar relaciones fuertes entre variables como Bill </w:t>
+      </w:r>
+      <w:proofErr w:type="spellStart"/>
+      <w:r>
+        <w:rPr>
+          <w:lang w:val="es-ES"/>
+        </w:rPr>
+        <w:t>Amt</w:t>
+      </w:r>
+      <w:proofErr w:type="spellEnd"/>
+      <w:r>
+        <w:rPr>
+          <w:lang w:val="es-ES"/>
+        </w:rPr>
+        <w:t xml:space="preserve">, </w:t>
+      </w:r>
+      <w:proofErr w:type="spellStart"/>
+      <w:r>
+        <w:rPr>
+          <w:lang w:val="es-ES"/>
+        </w:rPr>
+        <w:t>Purch</w:t>
+      </w:r>
+      <w:proofErr w:type="spellEnd"/>
+      <w:r>
+        <w:rPr>
+          <w:lang w:val="es-ES"/>
+        </w:rPr>
+        <w:t xml:space="preserve"> </w:t>
+      </w:r>
+      <w:proofErr w:type="spellStart"/>
+      <w:r>
+        <w:rPr>
+          <w:lang w:val="es-ES"/>
+        </w:rPr>
+        <w:t>Amt</w:t>
+      </w:r>
+      <w:proofErr w:type="spellEnd"/>
+      <w:r>
+        <w:rPr>
+          <w:lang w:val="es-ES"/>
+        </w:rPr>
+        <w:t xml:space="preserve"> y </w:t>
+      </w:r>
+      <w:proofErr w:type="spellStart"/>
+      <w:r>
+        <w:rPr>
+          <w:lang w:val="es-ES"/>
+        </w:rPr>
+        <w:t>Pay</w:t>
+      </w:r>
+      <w:proofErr w:type="spellEnd"/>
+      <w:r>
+        <w:rPr>
+          <w:lang w:val="es-ES"/>
+        </w:rPr>
+        <w:t xml:space="preserve"> </w:t>
+      </w:r>
+      <w:proofErr w:type="spellStart"/>
+      <w:r>
+        <w:rPr>
+          <w:lang w:val="es-ES"/>
+        </w:rPr>
+        <w:t>Amt</w:t>
+      </w:r>
+      <w:proofErr w:type="spellEnd"/>
+      <w:r>
+        <w:rPr>
+          <w:lang w:val="es-ES"/>
+        </w:rPr>
+        <w:t>.</w:t>
+      </w:r>
+    </w:p>
+    <w:p>
+      <w:pPr>
+        <w:pStyle w:val="Prrafodelista"/>
+        <w:suppressAutoHyphens w:val="0"/>
+        <w:ind w:left="1080"/>
+        <w:rPr>
+          <w:lang w:val="es-ES"/>
+        </w:rPr>
+      </w:pPr>
+    </w:p>
+    <w:p>
+      <w:pPr>
+        <w:pStyle w:val="Prrafodelista"/>
+        <w:suppressAutoHyphens w:val="0"/>
+        <w:ind w:left="1080"/>
+        <w:rPr>
+          <w:lang w:val="es-ES"/>
+        </w:rPr>
+      </w:pPr>
+      <w:r>
+        <w:rPr>
+          <w:lang w:val="es-ES"/>
+        </w:rPr>
+        <w:t>En caso de correlaciones mayores a 0.9, se evaluó conservar solo una de las variables con mayor relevancia para evitar multicolinealidad.</w:t>
+      </w:r>
+    </w:p>
+    <w:p>
+      <w:pPr>
+        <w:pStyle w:val="Prrafodelista"/>
+        <w:suppressAutoHyphens w:val="0"/>
+        <w:ind w:left="1080"/>
+        <w:rPr>
+          <w:lang w:val="es-ES"/>
+        </w:rPr>
+      </w:pPr>
+      <w:r>
+        <w:rPr>
+          <w:lang w:val="es-ES"/>
+        </w:rPr>
+        <w:br/>
+      </w:r>
+      <w:r>
+        <w:rPr>
+          <w:noProof/>
+          <w:lang w:val="es-ES"/>
+        </w:rPr>
+        <w:drawing>
+          <wp:inline distT="0" distB="0" distL="0" distR="0" wp14:anchorId="13187E4B" wp14:editId="1FC967A7">
+            <wp:extent cx="5250180" cy="2209258"/>
+            <wp:effectExtent l="0" t="0" r="0" b="0"/>
+            <wp:docPr id="1762896363" name="Imagen 1"/>
+            <wp:cNvGraphicFramePr>
+              <a:graphicFrameLocks xmlns:a="http://schemas.openxmlformats.org/drawingml/2006/main" noChangeAspect="1"/>
+            </wp:cNvGraphicFramePr>
+            <a:graphic xmlns:a="http://schemas.openxmlformats.org/drawingml/2006/main">
+              <a:graphicData uri="http://schemas.openxmlformats.org/drawingml/2006/picture">
+                <pic:pic xmlns:pic="http://schemas.openxmlformats.org/drawingml/2006/picture">
+                  <pic:nvPicPr>
+                    <pic:cNvPr id="1762896363" name=""/>
+                    <pic:cNvPicPr/>
+                  </pic:nvPicPr>
+                  <pic:blipFill>
+                    <a:blip r:embed="rId15"/>
+                    <a:stretch>
+                      <a:fillRect/>
+                    </a:stretch>
+                  </pic:blipFill>
+                  <pic:spPr>
+                    <a:xfrm>
+                      <a:off x="0" y="0"/>
+                      <a:ext cx="5262759" cy="2214551"/>
+                    </a:xfrm>
+                    <a:prstGeom prst="rect">
+                      <a:avLst/>
+                    </a:prstGeom>
+                  </pic:spPr>
+                </pic:pic>
+              </a:graphicData>
+            </a:graphic>
+          </wp:inline>
+        </w:drawing>
+      </w:r>
+      <w:r>
+        <w:rPr>
+          <w:lang w:val="es-ES"/>
+        </w:rPr>
+        <w:br/>
       </w:r>
     </w:p>
     <w:p>
@@ -3626,6 +5194,282 @@
           <w:lang w:val="es-ES"/>
         </w:rPr>
         <w:t>ANÁLISIS DE CORRELACIONES PARA IRRELEVANCIA (PREDICCIONES)</w:t>
+      </w:r>
+      <w:r>
+        <w:rPr>
+          <w:lang w:val="es-ES"/>
+        </w:rPr>
+        <w:br/>
+      </w:r>
+      <w:r>
+        <w:rPr>
+          <w:lang w:val="es-ES"/>
+        </w:rPr>
+        <w:t xml:space="preserve">En esta etapa se evaluó la relación entre las variables predictoras y la variable objetivo </w:t>
+      </w:r>
+      <w:proofErr w:type="spellStart"/>
+      <w:r>
+        <w:rPr>
+          <w:lang w:val="es-ES"/>
+        </w:rPr>
+        <w:t>ROI_Categoria_Rentable</w:t>
+      </w:r>
+      <w:proofErr w:type="spellEnd"/>
+      <w:r>
+        <w:rPr>
+          <w:lang w:val="es-ES"/>
+        </w:rPr>
+        <w:t>, con el propósito de identificar aquellas variables sin relevancia estadística para la predicción.</w:t>
+      </w:r>
+    </w:p>
+    <w:p>
+      <w:pPr>
+        <w:pStyle w:val="Prrafodelista"/>
+        <w:suppressAutoHyphens w:val="0"/>
+        <w:ind w:left="1080"/>
+        <w:rPr>
+          <w:lang w:val="es-ES"/>
+        </w:rPr>
+      </w:pPr>
+    </w:p>
+    <w:p>
+      <w:pPr>
+        <w:pStyle w:val="Prrafodelista"/>
+        <w:suppressAutoHyphens w:val="0"/>
+        <w:ind w:left="1080"/>
+        <w:rPr>
+          <w:lang w:val="es-ES"/>
+        </w:rPr>
+      </w:pPr>
+      <w:r>
+        <w:rPr>
+          <w:lang w:val="es-ES"/>
+        </w:rPr>
+        <w:lastRenderedPageBreak/>
+        <w:t>Se utilizó la matriz de correlación de Pearson, analizando el grado de asociación de cada variable con respecto a la variable objetivo.</w:t>
+      </w:r>
+    </w:p>
+    <w:p>
+      <w:pPr>
+        <w:pStyle w:val="Prrafodelista"/>
+        <w:suppressAutoHyphens w:val="0"/>
+        <w:ind w:left="1080"/>
+        <w:rPr>
+          <w:lang w:val="es-ES"/>
+        </w:rPr>
+      </w:pPr>
+      <w:r>
+        <w:rPr>
+          <w:lang w:val="es-ES"/>
+        </w:rPr>
+        <w:t>Posteriormente, se estableció un umbral de correlación mínima de 0.01 en valor absoluto (|r| &lt; 0.01) para filtrar variables irrelevantes.</w:t>
+      </w:r>
+    </w:p>
+    <w:p>
+      <w:pPr>
+        <w:pStyle w:val="Prrafodelista"/>
+        <w:suppressAutoHyphens w:val="0"/>
+        <w:ind w:left="1080"/>
+        <w:rPr>
+          <w:lang w:val="es-ES"/>
+        </w:rPr>
+      </w:pPr>
+    </w:p>
+    <w:p>
+      <w:pPr>
+        <w:pStyle w:val="Prrafodelista"/>
+        <w:suppressAutoHyphens w:val="0"/>
+        <w:ind w:left="1080"/>
+        <w:rPr>
+          <w:lang w:val="es-ES"/>
+        </w:rPr>
+      </w:pPr>
+      <w:r>
+        <w:rPr>
+          <w:lang w:val="es-ES"/>
+        </w:rPr>
+        <w:t>Este umbral fue definido con base en criterios tanto estadísticos como de negocio.</w:t>
+      </w:r>
+    </w:p>
+    <w:p>
+      <w:pPr>
+        <w:pStyle w:val="Prrafodelista"/>
+        <w:suppressAutoHyphens w:val="0"/>
+        <w:ind w:left="1080"/>
+        <w:rPr>
+          <w:lang w:val="es-ES"/>
+        </w:rPr>
+      </w:pPr>
+      <w:r>
+        <w:rPr>
+          <w:lang w:val="es-ES"/>
+        </w:rPr>
+        <w:t>En particular, se observó que ciertas variables categóricas (por ejemplo, abogados o clientes específicos) presentaban muy pocos registros asociados —en algunos casos, solo 4 o 5 observaciones históricas—, mientras que otros actores del mismo tipo tenían más de 30 registros.</w:t>
+      </w:r>
+    </w:p>
+    <w:p>
+      <w:pPr>
+        <w:pStyle w:val="Prrafodelista"/>
+        <w:suppressAutoHyphens w:val="0"/>
+        <w:ind w:left="1080"/>
+        <w:rPr>
+          <w:lang w:val="es-ES"/>
+        </w:rPr>
+      </w:pPr>
+      <w:r>
+        <w:rPr>
+          <w:lang w:val="es-ES"/>
+        </w:rPr>
+        <w:t>Estas diferencias generan correlaciones numéricamente bajas que no reflejan una relación real o estable con la variable objetivo, sino ruido derivado del bajo volumen de datos.</w:t>
+      </w:r>
+    </w:p>
+    <w:p>
+      <w:pPr>
+        <w:pStyle w:val="Prrafodelista"/>
+        <w:suppressAutoHyphens w:val="0"/>
+        <w:ind w:left="1080"/>
+        <w:rPr>
+          <w:lang w:val="es-ES"/>
+        </w:rPr>
+      </w:pPr>
+    </w:p>
+    <w:p>
+      <w:pPr>
+        <w:pStyle w:val="Prrafodelista"/>
+        <w:suppressAutoHyphens w:val="0"/>
+        <w:ind w:left="1080"/>
+        <w:rPr>
+          <w:lang w:val="es-ES"/>
+        </w:rPr>
+      </w:pPr>
+      <w:r>
+        <w:rPr>
+          <w:lang w:val="es-ES"/>
+        </w:rPr>
+        <w:t>Por esta razón, las variables con |correlación| menor a 0.01 fueron eliminadas en masa, dado que su aporte al modelo predictivo sería marginal o incluso contraproducente.</w:t>
+      </w:r>
+    </w:p>
+    <w:p>
+      <w:pPr>
+        <w:pStyle w:val="Prrafodelista"/>
+        <w:suppressAutoHyphens w:val="0"/>
+        <w:ind w:left="1080"/>
+        <w:rPr>
+          <w:lang w:val="es-ES"/>
+        </w:rPr>
+      </w:pPr>
+      <w:r>
+        <w:rPr>
+          <w:noProof/>
+          <w:lang w:val="es-ES"/>
+        </w:rPr>
+        <w:drawing>
+          <wp:inline distT="0" distB="0" distL="0" distR="0" wp14:anchorId="4DBFCDBE" wp14:editId="5258E41D">
+            <wp:extent cx="5128574" cy="4290060"/>
+            <wp:effectExtent l="0" t="0" r="0" b="0"/>
+            <wp:docPr id="1815668759" name="Imagen 1"/>
+            <wp:cNvGraphicFramePr>
+              <a:graphicFrameLocks xmlns:a="http://schemas.openxmlformats.org/drawingml/2006/main" noChangeAspect="1"/>
+            </wp:cNvGraphicFramePr>
+            <a:graphic xmlns:a="http://schemas.openxmlformats.org/drawingml/2006/main">
+              <a:graphicData uri="http://schemas.openxmlformats.org/drawingml/2006/picture">
+                <pic:pic xmlns:pic="http://schemas.openxmlformats.org/drawingml/2006/picture">
+                  <pic:nvPicPr>
+                    <pic:cNvPr id="1815668759" name=""/>
+                    <pic:cNvPicPr/>
+                  </pic:nvPicPr>
+                  <pic:blipFill>
+                    <a:blip r:embed="rId16"/>
+                    <a:stretch>
+                      <a:fillRect/>
+                    </a:stretch>
+                  </pic:blipFill>
+                  <pic:spPr>
+                    <a:xfrm>
+                      <a:off x="0" y="0"/>
+                      <a:ext cx="5150040" cy="4308017"/>
+                    </a:xfrm>
+                    <a:prstGeom prst="rect">
+                      <a:avLst/>
+                    </a:prstGeom>
+                  </pic:spPr>
+                </pic:pic>
+              </a:graphicData>
+            </a:graphic>
+          </wp:inline>
+        </w:drawing>
+      </w:r>
+    </w:p>
+    <w:p>
+      <w:pPr>
+        <w:pStyle w:val="Prrafodelista"/>
+        <w:suppressAutoHyphens w:val="0"/>
+        <w:ind w:left="1080"/>
+        <w:rPr>
+          <w:lang w:val="es-ES"/>
+        </w:rPr>
+      </w:pPr>
+      <w:r>
+        <w:rPr>
+          <w:noProof/>
+          <w:lang w:val="es-ES"/>
+        </w:rPr>
+        <w:lastRenderedPageBreak/>
+        <w:drawing>
+          <wp:inline distT="0" distB="0" distL="0" distR="0" wp14:anchorId="73F043E1" wp14:editId="75557BA6">
+            <wp:extent cx="5158740" cy="754140"/>
+            <wp:effectExtent l="0" t="0" r="0" b="0"/>
+            <wp:docPr id="1021199885" name="Imagen 1"/>
+            <wp:cNvGraphicFramePr>
+              <a:graphicFrameLocks xmlns:a="http://schemas.openxmlformats.org/drawingml/2006/main" noChangeAspect="1"/>
+            </wp:cNvGraphicFramePr>
+            <a:graphic xmlns:a="http://schemas.openxmlformats.org/drawingml/2006/main">
+              <a:graphicData uri="http://schemas.openxmlformats.org/drawingml/2006/picture">
+                <pic:pic xmlns:pic="http://schemas.openxmlformats.org/drawingml/2006/picture">
+                  <pic:nvPicPr>
+                    <pic:cNvPr id="1021199885" name=""/>
+                    <pic:cNvPicPr/>
+                  </pic:nvPicPr>
+                  <pic:blipFill>
+                    <a:blip r:embed="rId17"/>
+                    <a:stretch>
+                      <a:fillRect/>
+                    </a:stretch>
+                  </pic:blipFill>
+                  <pic:spPr>
+                    <a:xfrm>
+                      <a:off x="0" y="0"/>
+                      <a:ext cx="5223588" cy="763620"/>
+                    </a:xfrm>
+                    <a:prstGeom prst="rect">
+                      <a:avLst/>
+                    </a:prstGeom>
+                  </pic:spPr>
+                </pic:pic>
+              </a:graphicData>
+            </a:graphic>
+          </wp:inline>
+        </w:drawing>
+      </w:r>
+      <w:r>
+        <w:rPr>
+          <w:noProof/>
+          <w:lang w:val="es-ES"/>
+        </w:rPr>
+        <w:br/>
+      </w:r>
+      <w:r>
+        <w:rPr>
+          <w:lang w:val="es-ES"/>
+        </w:rPr>
+        <w:br/>
+        <w:t>El resultado de este proceso fue un conjunto de variables más compacto, robusto y con mejor capacidad explicativa, optimizando así la base de datos para la fase de modelado.</w:t>
+      </w:r>
+      <w:r>
+        <w:rPr>
+          <w:lang w:val="es-ES"/>
+        </w:rPr>
+        <w:br/>
       </w:r>
     </w:p>
     <w:p>
@@ -4513,7 +6357,7 @@
   <w:abstractNum w:abstractNumId="4" w15:restartNumberingAfterBreak="0">
     <w:nsid w:val="38C052A8"/>
     <w:multiLevelType w:val="hybridMultilevel"/>
-    <w:tmpl w:val="423EC664"/>
+    <w:tmpl w:val="CD606C50"/>
     <w:lvl w:ilvl="0" w:tplc="2A3E0C5A">
       <w:numFmt w:val="bullet"/>
       <w:lvlText w:val=""/>
@@ -4537,16 +6381,15 @@
         <w:rFonts w:ascii="Courier New" w:hAnsi="Courier New" w:cs="Courier New" w:hint="default"/>
       </w:rPr>
     </w:lvl>
-    <w:lvl w:ilvl="2" w:tplc="240A0005" w:tentative="1">
-      <w:start w:val="1"/>
-      <w:numFmt w:val="bullet"/>
-      <w:lvlText w:val=""/>
+    <w:lvl w:ilvl="2" w:tplc="AFFCEA4C">
+      <w:numFmt w:val="bullet"/>
+      <w:lvlText w:val="-"/>
       <w:lvlJc w:val="left"/>
       <w:pPr>
         <w:ind w:left="2160" w:hanging="360"/>
       </w:pPr>
       <w:rPr>
-        <w:rFonts w:ascii="Wingdings" w:hAnsi="Wingdings" w:hint="default"/>
+        <w:rFonts w:ascii="Calibri" w:eastAsiaTheme="minorHAnsi" w:hAnsi="Calibri" w:cs="Calibri" w:hint="default"/>
       </w:rPr>
     </w:lvl>
     <w:lvl w:ilvl="3" w:tplc="240A0001" w:tentative="1">
@@ -4744,6 +6587,155 @@
     </w:lvl>
   </w:abstractNum>
   <w:abstractNum w:abstractNumId="6" w15:restartNumberingAfterBreak="0">
+    <w:nsid w:val="3C5665BA"/>
+    <w:multiLevelType w:val="multilevel"/>
+    <w:tmpl w:val="B016A7BA"/>
+    <w:lvl w:ilvl="0">
+      <w:start w:val="1"/>
+      <w:numFmt w:val="bullet"/>
+      <w:lvlText w:val=""/>
+      <w:lvlJc w:val="left"/>
+      <w:pPr>
+        <w:tabs>
+          <w:tab w:val="num" w:pos="720"/>
+        </w:tabs>
+        <w:ind w:left="720" w:hanging="360"/>
+      </w:pPr>
+      <w:rPr>
+        <w:rFonts w:ascii="Symbol" w:hAnsi="Symbol" w:hint="default"/>
+        <w:sz w:val="20"/>
+      </w:rPr>
+    </w:lvl>
+    <w:lvl w:ilvl="1" w:tentative="1">
+      <w:start w:val="1"/>
+      <w:numFmt w:val="bullet"/>
+      <w:lvlText w:val="o"/>
+      <w:lvlJc w:val="left"/>
+      <w:pPr>
+        <w:tabs>
+          <w:tab w:val="num" w:pos="1440"/>
+        </w:tabs>
+        <w:ind w:left="1440" w:hanging="360"/>
+      </w:pPr>
+      <w:rPr>
+        <w:rFonts w:ascii="Courier New" w:hAnsi="Courier New" w:hint="default"/>
+        <w:sz w:val="20"/>
+      </w:rPr>
+    </w:lvl>
+    <w:lvl w:ilvl="2" w:tentative="1">
+      <w:start w:val="1"/>
+      <w:numFmt w:val="bullet"/>
+      <w:lvlText w:val=""/>
+      <w:lvlJc w:val="left"/>
+      <w:pPr>
+        <w:tabs>
+          <w:tab w:val="num" w:pos="2160"/>
+        </w:tabs>
+        <w:ind w:left="2160" w:hanging="360"/>
+      </w:pPr>
+      <w:rPr>
+        <w:rFonts w:ascii="Wingdings" w:hAnsi="Wingdings" w:hint="default"/>
+        <w:sz w:val="20"/>
+      </w:rPr>
+    </w:lvl>
+    <w:lvl w:ilvl="3" w:tentative="1">
+      <w:start w:val="1"/>
+      <w:numFmt w:val="bullet"/>
+      <w:lvlText w:val=""/>
+      <w:lvlJc w:val="left"/>
+      <w:pPr>
+        <w:tabs>
+          <w:tab w:val="num" w:pos="2880"/>
+        </w:tabs>
+        <w:ind w:left="2880" w:hanging="360"/>
+      </w:pPr>
+      <w:rPr>
+        <w:rFonts w:ascii="Wingdings" w:hAnsi="Wingdings" w:hint="default"/>
+        <w:sz w:val="20"/>
+      </w:rPr>
+    </w:lvl>
+    <w:lvl w:ilvl="4" w:tentative="1">
+      <w:start w:val="1"/>
+      <w:numFmt w:val="bullet"/>
+      <w:lvlText w:val=""/>
+      <w:lvlJc w:val="left"/>
+      <w:pPr>
+        <w:tabs>
+          <w:tab w:val="num" w:pos="3600"/>
+        </w:tabs>
+        <w:ind w:left="3600" w:hanging="360"/>
+      </w:pPr>
+      <w:rPr>
+        <w:rFonts w:ascii="Wingdings" w:hAnsi="Wingdings" w:hint="default"/>
+        <w:sz w:val="20"/>
+      </w:rPr>
+    </w:lvl>
+    <w:lvl w:ilvl="5" w:tentative="1">
+      <w:start w:val="1"/>
+      <w:numFmt w:val="bullet"/>
+      <w:lvlText w:val=""/>
+      <w:lvlJc w:val="left"/>
+      <w:pPr>
+        <w:tabs>
+          <w:tab w:val="num" w:pos="4320"/>
+        </w:tabs>
+        <w:ind w:left="4320" w:hanging="360"/>
+      </w:pPr>
+      <w:rPr>
+        <w:rFonts w:ascii="Wingdings" w:hAnsi="Wingdings" w:hint="default"/>
+        <w:sz w:val="20"/>
+      </w:rPr>
+    </w:lvl>
+    <w:lvl w:ilvl="6" w:tentative="1">
+      <w:start w:val="1"/>
+      <w:numFmt w:val="bullet"/>
+      <w:lvlText w:val=""/>
+      <w:lvlJc w:val="left"/>
+      <w:pPr>
+        <w:tabs>
+          <w:tab w:val="num" w:pos="5040"/>
+        </w:tabs>
+        <w:ind w:left="5040" w:hanging="360"/>
+      </w:pPr>
+      <w:rPr>
+        <w:rFonts w:ascii="Wingdings" w:hAnsi="Wingdings" w:hint="default"/>
+        <w:sz w:val="20"/>
+      </w:rPr>
+    </w:lvl>
+    <w:lvl w:ilvl="7" w:tentative="1">
+      <w:start w:val="1"/>
+      <w:numFmt w:val="bullet"/>
+      <w:lvlText w:val=""/>
+      <w:lvlJc w:val="left"/>
+      <w:pPr>
+        <w:tabs>
+          <w:tab w:val="num" w:pos="5760"/>
+        </w:tabs>
+        <w:ind w:left="5760" w:hanging="360"/>
+      </w:pPr>
+      <w:rPr>
+        <w:rFonts w:ascii="Wingdings" w:hAnsi="Wingdings" w:hint="default"/>
+        <w:sz w:val="20"/>
+      </w:rPr>
+    </w:lvl>
+    <w:lvl w:ilvl="8" w:tentative="1">
+      <w:start w:val="1"/>
+      <w:numFmt w:val="bullet"/>
+      <w:lvlText w:val=""/>
+      <w:lvlJc w:val="left"/>
+      <w:pPr>
+        <w:tabs>
+          <w:tab w:val="num" w:pos="6480"/>
+        </w:tabs>
+        <w:ind w:left="6480" w:hanging="360"/>
+      </w:pPr>
+      <w:rPr>
+        <w:rFonts w:ascii="Wingdings" w:hAnsi="Wingdings" w:hint="default"/>
+        <w:sz w:val="20"/>
+      </w:rPr>
+    </w:lvl>
+  </w:abstractNum>
+  <w:abstractNum w:abstractNumId="7" w15:restartNumberingAfterBreak="0">
     <w:nsid w:val="3E7C5D42"/>
     <w:multiLevelType w:val="multilevel"/>
     <w:tmpl w:val="11960B50"/>
@@ -4865,7 +6857,7 @@
       </w:pPr>
     </w:lvl>
   </w:abstractNum>
-  <w:abstractNum w:abstractNumId="7" w15:restartNumberingAfterBreak="0">
+  <w:abstractNum w:abstractNumId="8" w15:restartNumberingAfterBreak="0">
     <w:nsid w:val="3EB27076"/>
     <w:multiLevelType w:val="multilevel"/>
     <w:tmpl w:val="6C44E236"/>
@@ -4982,7 +6974,7 @@
       </w:pPr>
     </w:lvl>
   </w:abstractNum>
-  <w:abstractNum w:abstractNumId="8" w15:restartNumberingAfterBreak="0">
+  <w:abstractNum w:abstractNumId="9" w15:restartNumberingAfterBreak="0">
     <w:nsid w:val="440772F6"/>
     <w:multiLevelType w:val="multilevel"/>
     <w:tmpl w:val="39C6C364"/>
@@ -5122,7 +7114,7 @@
       </w:rPr>
     </w:lvl>
   </w:abstractNum>
-  <w:abstractNum w:abstractNumId="9" w15:restartNumberingAfterBreak="0">
+  <w:abstractNum w:abstractNumId="10" w15:restartNumberingAfterBreak="0">
     <w:nsid w:val="550F68C9"/>
     <w:multiLevelType w:val="hybridMultilevel"/>
     <w:tmpl w:val="79A64562"/>
@@ -5235,7 +7227,7 @@
       </w:rPr>
     </w:lvl>
   </w:abstractNum>
-  <w:abstractNum w:abstractNumId="10" w15:restartNumberingAfterBreak="0">
+  <w:abstractNum w:abstractNumId="11" w15:restartNumberingAfterBreak="0">
     <w:nsid w:val="626221FD"/>
     <w:multiLevelType w:val="multilevel"/>
     <w:tmpl w:val="1B96B948"/>
@@ -5375,7 +7367,119 @@
       </w:rPr>
     </w:lvl>
   </w:abstractNum>
-  <w:abstractNum w:abstractNumId="11" w15:restartNumberingAfterBreak="0">
+  <w:abstractNum w:abstractNumId="12" w15:restartNumberingAfterBreak="0">
+    <w:nsid w:val="666212B8"/>
+    <w:multiLevelType w:val="hybridMultilevel"/>
+    <w:tmpl w:val="8A568F5C"/>
+    <w:lvl w:ilvl="0" w:tplc="2A3E0C5A">
+      <w:numFmt w:val="bullet"/>
+      <w:lvlText w:val=""/>
+      <w:lvlJc w:val="left"/>
+      <w:pPr>
+        <w:ind w:left="2520" w:hanging="360"/>
+      </w:pPr>
+      <w:rPr>
+        <w:rFonts w:ascii="Symbol" w:eastAsiaTheme="minorHAnsi" w:hAnsi="Symbol" w:cstheme="minorBidi" w:hint="default"/>
+      </w:rPr>
+    </w:lvl>
+    <w:lvl w:ilvl="1" w:tplc="240A0003" w:tentative="1">
+      <w:start w:val="1"/>
+      <w:numFmt w:val="bullet"/>
+      <w:lvlText w:val="o"/>
+      <w:lvlJc w:val="left"/>
+      <w:pPr>
+        <w:ind w:left="3240" w:hanging="360"/>
+      </w:pPr>
+      <w:rPr>
+        <w:rFonts w:ascii="Courier New" w:hAnsi="Courier New" w:cs="Courier New" w:hint="default"/>
+      </w:rPr>
+    </w:lvl>
+    <w:lvl w:ilvl="2" w:tplc="240A0005" w:tentative="1">
+      <w:start w:val="1"/>
+      <w:numFmt w:val="bullet"/>
+      <w:lvlText w:val=""/>
+      <w:lvlJc w:val="left"/>
+      <w:pPr>
+        <w:ind w:left="3960" w:hanging="360"/>
+      </w:pPr>
+      <w:rPr>
+        <w:rFonts w:ascii="Wingdings" w:hAnsi="Wingdings" w:hint="default"/>
+      </w:rPr>
+    </w:lvl>
+    <w:lvl w:ilvl="3" w:tplc="240A0001" w:tentative="1">
+      <w:start w:val="1"/>
+      <w:numFmt w:val="bullet"/>
+      <w:lvlText w:val=""/>
+      <w:lvlJc w:val="left"/>
+      <w:pPr>
+        <w:ind w:left="4680" w:hanging="360"/>
+      </w:pPr>
+      <w:rPr>
+        <w:rFonts w:ascii="Symbol" w:hAnsi="Symbol" w:hint="default"/>
+      </w:rPr>
+    </w:lvl>
+    <w:lvl w:ilvl="4" w:tplc="240A0003" w:tentative="1">
+      <w:start w:val="1"/>
+      <w:numFmt w:val="bullet"/>
+      <w:lvlText w:val="o"/>
+      <w:lvlJc w:val="left"/>
+      <w:pPr>
+        <w:ind w:left="5400" w:hanging="360"/>
+      </w:pPr>
+      <w:rPr>
+        <w:rFonts w:ascii="Courier New" w:hAnsi="Courier New" w:cs="Courier New" w:hint="default"/>
+      </w:rPr>
+    </w:lvl>
+    <w:lvl w:ilvl="5" w:tplc="240A0005" w:tentative="1">
+      <w:start w:val="1"/>
+      <w:numFmt w:val="bullet"/>
+      <w:lvlText w:val=""/>
+      <w:lvlJc w:val="left"/>
+      <w:pPr>
+        <w:ind w:left="6120" w:hanging="360"/>
+      </w:pPr>
+      <w:rPr>
+        <w:rFonts w:ascii="Wingdings" w:hAnsi="Wingdings" w:hint="default"/>
+      </w:rPr>
+    </w:lvl>
+    <w:lvl w:ilvl="6" w:tplc="240A0001" w:tentative="1">
+      <w:start w:val="1"/>
+      <w:numFmt w:val="bullet"/>
+      <w:lvlText w:val=""/>
+      <w:lvlJc w:val="left"/>
+      <w:pPr>
+        <w:ind w:left="6840" w:hanging="360"/>
+      </w:pPr>
+      <w:rPr>
+        <w:rFonts w:ascii="Symbol" w:hAnsi="Symbol" w:hint="default"/>
+      </w:rPr>
+    </w:lvl>
+    <w:lvl w:ilvl="7" w:tplc="240A0003" w:tentative="1">
+      <w:start w:val="1"/>
+      <w:numFmt w:val="bullet"/>
+      <w:lvlText w:val="o"/>
+      <w:lvlJc w:val="left"/>
+      <w:pPr>
+        <w:ind w:left="7560" w:hanging="360"/>
+      </w:pPr>
+      <w:rPr>
+        <w:rFonts w:ascii="Courier New" w:hAnsi="Courier New" w:cs="Courier New" w:hint="default"/>
+      </w:rPr>
+    </w:lvl>
+    <w:lvl w:ilvl="8" w:tplc="240A0005" w:tentative="1">
+      <w:start w:val="1"/>
+      <w:numFmt w:val="bullet"/>
+      <w:lvlText w:val=""/>
+      <w:lvlJc w:val="left"/>
+      <w:pPr>
+        <w:ind w:left="8280" w:hanging="360"/>
+      </w:pPr>
+      <w:rPr>
+        <w:rFonts w:ascii="Wingdings" w:hAnsi="Wingdings" w:hint="default"/>
+      </w:rPr>
+    </w:lvl>
+  </w:abstractNum>
+  <w:abstractNum w:abstractNumId="13" w15:restartNumberingAfterBreak="0">
     <w:nsid w:val="6A935E4F"/>
     <w:multiLevelType w:val="hybridMultilevel"/>
     <w:tmpl w:val="8C202F3E"/>
@@ -5488,7 +7592,7 @@
       </w:rPr>
     </w:lvl>
   </w:abstractNum>
-  <w:abstractNum w:abstractNumId="12" w15:restartNumberingAfterBreak="0">
+  <w:abstractNum w:abstractNumId="14" w15:restartNumberingAfterBreak="0">
     <w:nsid w:val="727F4C39"/>
     <w:multiLevelType w:val="multilevel"/>
     <w:tmpl w:val="EFFE7C10"/>
@@ -5629,22 +7733,22 @@
     </w:lvl>
   </w:abstractNum>
   <w:num w:numId="1" w16cid:durableId="105513351">
-    <w:abstractNumId w:val="10"/>
+    <w:abstractNumId w:val="11"/>
   </w:num>
   <w:num w:numId="2" w16cid:durableId="1077944959">
-    <w:abstractNumId w:val="6"/>
+    <w:abstractNumId w:val="7"/>
   </w:num>
   <w:num w:numId="3" w16cid:durableId="172569286">
     <w:abstractNumId w:val="4"/>
   </w:num>
   <w:num w:numId="4" w16cid:durableId="1806703372">
-    <w:abstractNumId w:val="12"/>
+    <w:abstractNumId w:val="14"/>
   </w:num>
   <w:num w:numId="5" w16cid:durableId="1880429471">
-    <w:abstractNumId w:val="8"/>
+    <w:abstractNumId w:val="9"/>
   </w:num>
   <w:num w:numId="6" w16cid:durableId="576594139">
-    <w:abstractNumId w:val="7"/>
+    <w:abstractNumId w:val="8"/>
   </w:num>
   <w:num w:numId="7" w16cid:durableId="672340231">
     <w:abstractNumId w:val="2"/>
@@ -5653,19 +7757,25 @@
     <w:abstractNumId w:val="3"/>
   </w:num>
   <w:num w:numId="9" w16cid:durableId="2134473824">
-    <w:abstractNumId w:val="9"/>
+    <w:abstractNumId w:val="10"/>
   </w:num>
   <w:num w:numId="10" w16cid:durableId="391581292">
     <w:abstractNumId w:val="0"/>
   </w:num>
   <w:num w:numId="11" w16cid:durableId="222915216">
-    <w:abstractNumId w:val="11"/>
+    <w:abstractNumId w:val="13"/>
   </w:num>
   <w:num w:numId="12" w16cid:durableId="1404376942">
     <w:abstractNumId w:val="1"/>
   </w:num>
   <w:num w:numId="13" w16cid:durableId="508760629">
     <w:abstractNumId w:val="5"/>
+  </w:num>
+  <w:num w:numId="14" w16cid:durableId="2106924729">
+    <w:abstractNumId w:val="6"/>
+  </w:num>
+  <w:num w:numId="15" w16cid:durableId="1616519459">
+    <w:abstractNumId w:val="12"/>
   </w:num>
 </w:numbering>
 </file>
@@ -6189,6 +8299,19 @@
       </w:tblBorders>
     </w:tblPr>
   </w:style>
+  <w:style w:type="paragraph" w:styleId="NormalWeb">
+    <w:name w:val="Normal (Web)"/>
+    <w:basedOn w:val="Normal"/>
+    <w:uiPriority w:val="99"/>
+    <w:semiHidden/>
+    <w:unhideWhenUsed/>
+    <w:rsid w:val="00046636"/>
+    <w:rPr>
+      <w:rFonts w:ascii="Times New Roman" w:hAnsi="Times New Roman" w:cs="Times New Roman"/>
+      <w:sz w:val="24"/>
+      <w:szCs w:val="24"/>
+    </w:rPr>
+  </w:style>
 </w:styles>
 </file>
 
@@ -6367,15 +8490,6 @@
 </file>
 
 <file path=customXml/item1.xml><?xml version="1.0" encoding="utf-8"?>
-<?mso-contentType ?>
-<FormTemplates xmlns="http://schemas.microsoft.com/sharepoint/v3/contenttype/forms">
-  <Display>DocumentLibraryForm</Display>
-  <Edit>DocumentLibraryForm</Edit>
-  <New>DocumentLibraryForm</New>
-</FormTemplates>
-</file>
-
-<file path=customXml/item2.xml><?xml version="1.0" encoding="utf-8"?>
 <ct:contentTypeSchema xmlns:ct="http://schemas.microsoft.com/office/2006/metadata/contentType" xmlns:ma="http://schemas.microsoft.com/office/2006/metadata/properties/metaAttributes" ct:_="" ma:_="" ma:contentTypeName="Document" ma:contentTypeID="0x010100A432B27A7AD96945BE83B788651F6F3A" ma:contentTypeVersion="3" ma:contentTypeDescription="Create a new document." ma:contentTypeScope="" ma:versionID="9ff10a0151bdb5778b127e8b2b696b58">
   <xsd:schema xmlns:xsd="http://www.w3.org/2001/XMLSchema" xmlns:xs="http://www.w3.org/2001/XMLSchema" xmlns:p="http://schemas.microsoft.com/office/2006/metadata/properties" xmlns:ns2="414e5985-a321-4814-9019-518c90638cac" targetNamespace="http://schemas.microsoft.com/office/2006/metadata/properties" ma:root="true" ma:fieldsID="21ce0505fc29ac576136b981dd2d8076" ns2:_="">
     <xsd:import namespace="414e5985-a321-4814-9019-518c90638cac"/>
@@ -6513,21 +8627,22 @@
 </ct:contentTypeSchema>
 </file>
 
-<file path=customXml/item3.xml><?xml version="1.0" encoding="utf-8"?>
+<file path=customXml/item2.xml><?xml version="1.0" encoding="utf-8"?>
 <p:properties xmlns:p="http://schemas.microsoft.com/office/2006/metadata/properties" xmlns:xsi="http://www.w3.org/2001/XMLSchema-instance" xmlns:pc="http://schemas.microsoft.com/office/infopath/2007/PartnerControls">
   <documentManagement/>
 </p:properties>
 </file>
 
-<file path=customXml/itemProps1.xml><?xml version="1.0" encoding="utf-8"?>
-<ds:datastoreItem xmlns:ds="http://schemas.openxmlformats.org/officeDocument/2006/customXml" ds:itemID="{91CE8BD8-73D5-4C02-AC7C-F72C4472C069}">
-  <ds:schemaRefs>
-    <ds:schemaRef ds:uri="http://schemas.microsoft.com/sharepoint/v3/contenttype/forms"/>
-  </ds:schemaRefs>
-</ds:datastoreItem>
+<file path=customXml/item3.xml><?xml version="1.0" encoding="utf-8"?>
+<?mso-contentType ?>
+<FormTemplates xmlns="http://schemas.microsoft.com/sharepoint/v3/contenttype/forms">
+  <Display>DocumentLibraryForm</Display>
+  <Edit>DocumentLibraryForm</Edit>
+  <New>DocumentLibraryForm</New>
+</FormTemplates>
 </file>
 
-<file path=customXml/itemProps2.xml><?xml version="1.0" encoding="utf-8"?>
+<file path=customXml/itemProps1.xml><?xml version="1.0" encoding="utf-8"?>
 <ds:datastoreItem xmlns:ds="http://schemas.openxmlformats.org/officeDocument/2006/customXml" ds:itemID="{8B9D5083-5F28-42E5-AB8C-7BC3407DCD12}">
   <ds:schemaRefs>
     <ds:schemaRef ds:uri="http://schemas.microsoft.com/office/2006/metadata/contentType"/>
@@ -6545,11 +8660,19 @@
 </ds:datastoreItem>
 </file>
 
-<file path=customXml/itemProps3.xml><?xml version="1.0" encoding="utf-8"?>
+<file path=customXml/itemProps2.xml><?xml version="1.0" encoding="utf-8"?>
 <ds:datastoreItem xmlns:ds="http://schemas.openxmlformats.org/officeDocument/2006/customXml" ds:itemID="{810ED231-559E-4A17-944B-CAD081EC1DF3}">
   <ds:schemaRefs>
     <ds:schemaRef ds:uri="http://schemas.microsoft.com/office/2006/metadata/properties"/>
     <ds:schemaRef ds:uri="http://schemas.microsoft.com/office/infopath/2007/PartnerControls"/>
   </ds:schemaRefs>
 </ds:datastoreItem>
+</file>
+
+<file path=customXml/itemProps3.xml><?xml version="1.0" encoding="utf-8"?>
+<ds:datastoreItem xmlns:ds="http://schemas.openxmlformats.org/officeDocument/2006/customXml" ds:itemID="{91CE8BD8-73D5-4C02-AC7C-F72C4472C069}">
+  <ds:schemaRefs>
+    <ds:schemaRef ds:uri="http://schemas.microsoft.com/sharepoint/v3/contenttype/forms"/>
+  </ds:schemaRefs>
+</ds:datastoreItem>
 </file>
</xml_diff>